<commit_message>
Updated local directory changes
</commit_message>
<xml_diff>
--- a/module-3/Nichols-GitHub Pages.docx
+++ b/module-3/Nichols-GitHub Pages.docx
@@ -118,12 +118,12 @@
           <wp:inline distB="114300" distT="114300" distL="114300" distR="114300">
             <wp:extent cx="5781675" cy="3019425"/>
             <wp:effectExtent b="0" l="0" r="0" t="0"/>
-            <wp:docPr id="1" name="image1.png"/>
+            <wp:docPr id="1" name="image2.png"/>
             <a:graphic>
               <a:graphicData uri="http://schemas.openxmlformats.org/drawingml/2006/picture">
                 <pic:pic>
                   <pic:nvPicPr>
-                    <pic:cNvPr id="0" name="image1.png"/>
+                    <pic:cNvPr id="0" name="image2.png"/>
                     <pic:cNvPicPr preferRelativeResize="0"/>
                   </pic:nvPicPr>
                   <pic:blipFill>
@@ -171,26 +171,26 @@
         <w:rPr>
           <w:rtl w:val="0"/>
         </w:rPr>
-        <w:t xml:space="preserve">Website:</w:t>
+        <w:t xml:space="preserve">Website: https://caitlannichols98.github.io/csd-340/</w:t>
         <w:br w:type="textWrapping"/>
       </w:r>
       <w:r>
         <w:rPr/>
         <w:drawing>
           <wp:inline distB="114300" distT="114300" distL="114300" distR="114300">
-            <wp:extent cx="5753100" cy="2200275"/>
+            <wp:extent cx="5753100" cy="1956388"/>
             <wp:effectExtent b="0" l="0" r="0" t="0"/>
-            <wp:docPr id="2" name="image2.png"/>
+            <wp:docPr id="2" name="image1.png"/>
             <a:graphic>
               <a:graphicData uri="http://schemas.openxmlformats.org/drawingml/2006/picture">
                 <pic:pic>
                   <pic:nvPicPr>
-                    <pic:cNvPr id="0" name="image2.png"/>
+                    <pic:cNvPr id="0" name="image1.png"/>
                     <pic:cNvPicPr preferRelativeResize="0"/>
                   </pic:nvPicPr>
                   <pic:blipFill>
                     <a:blip r:embed="rId8"/>
-                    <a:srcRect b="34300" l="0" r="3205" t="0"/>
+                    <a:srcRect b="34300" l="0" r="3205" t="7282"/>
                     <a:stretch>
                       <a:fillRect/>
                     </a:stretch>
@@ -198,7 +198,7 @@
                   <pic:spPr>
                     <a:xfrm>
                       <a:off x="0" y="0"/>
-                      <a:ext cx="5753100" cy="2200275"/>
+                      <a:ext cx="5753100" cy="1956388"/>
                     </a:xfrm>
                     <a:prstGeom prst="rect"/>
                     <a:ln/>

</xml_diff>